<commit_message>
modify test document of ada_control
</commit_message>
<xml_diff>
--- a/自适应控制的测试文档.docx
+++ b/自适应控制的测试文档.docx
@@ -42,7 +42,7 @@
           <w:szCs w:val="52"/>
           <w:lang w:val="en-US" w:eastAsia="zh-CN"/>
         </w:rPr>
-        <w:t>可变车道管理算法</w:t>
+        <w:t>自适应控制算法</w:t>
       </w:r>
     </w:p>
     <w:p>
@@ -786,23 +786,14 @@
           <w:szCs w:val="32"/>
         </w:rPr>
         <w:sectPr>
-          <w:headerReference r:id="rId3" w:type="default"/>
-          <w:footerReference r:id="rId4" w:type="default"/>
+          <w:headerReference r:id="rId5" w:type="default"/>
+          <w:footerReference r:id="rId6" w:type="default"/>
           <w:pgSz w:w="11906" w:h="16838"/>
           <w:pgMar w:top="1418" w:right="1588" w:bottom="1418" w:left="1701" w:header="720" w:footer="720" w:gutter="0"/>
           <w:cols w:space="720" w:num="1"/>
           <w:docGrid w:type="lines" w:linePitch="312" w:charSpace="0"/>
         </w:sectPr>
       </w:pPr>
-      <w:r>
-        <w:rPr>
-          <w:rFonts w:hint="eastAsia" w:ascii="黑体" w:hAnsi="黑体" w:eastAsia="黑体" w:cstheme="minorBidi"/>
-          <w:b/>
-          <w:sz w:val="32"/>
-          <w:szCs w:val="32"/>
-        </w:rPr>
-        <w:t>中电海康集团研究</w:t>
-      </w:r>
     </w:p>
     <w:p>
       <w:pPr>
@@ -1127,7 +1118,7 @@
                 <w:szCs w:val="24"/>
                 <w:lang w:val="en-US" w:eastAsia="zh-CN"/>
               </w:rPr>
-              <w:t>2021.2.8</w:t>
+              <w:t>2021.5.13</w:t>
             </w:r>
           </w:p>
         </w:tc>
@@ -1200,7 +1191,7 @@
                 <w:szCs w:val="24"/>
                 <w:lang w:val="en-US" w:eastAsia="zh-CN"/>
               </w:rPr>
-              <w:t>可变车道管理算法V1.0测试结果</w:t>
+              <w:t>自适应控制算法V1.0测试结果</w:t>
             </w:r>
           </w:p>
         </w:tc>
@@ -1797,7 +1788,7 @@
               <w:lang w:val="en-US" w:eastAsia="zh-CN" w:bidi="ar-SA"/>
             </w:rPr>
             <w:sectPr>
-              <w:footerReference r:id="rId5" w:type="default"/>
+              <w:footerReference r:id="rId7" w:type="default"/>
               <w:pgSz w:w="11906" w:h="16838"/>
               <w:pgMar w:top="1440" w:right="1800" w:bottom="1440" w:left="1800" w:header="851" w:footer="992" w:gutter="0"/>
               <w:pgNumType w:fmt="upperRoman" w:start="1"/>
@@ -1850,8 +1841,6 @@
         </w:rPr>
         <w:t>交叉口为良睦路-爱橙街交叉口</w:t>
       </w:r>
-      <w:bookmarkStart w:id="6" w:name="_GoBack"/>
-      <w:bookmarkEnd w:id="6"/>
     </w:p>
     <w:p>
       <w:pPr>
@@ -1883,7 +1872,7 @@
                     </pic:cNvPicPr>
                   </pic:nvPicPr>
                   <pic:blipFill>
-                    <a:blip r:embed="rId8"/>
+                    <a:blip r:embed="rId10"/>
                     <a:stretch>
                       <a:fillRect/>
                     </a:stretch>
@@ -1967,17 +1956,688 @@
     <w:p>
       <w:pPr>
         <w:rPr>
-          <w:rFonts w:hint="default"/>
-          <w:lang w:val="en-US" w:eastAsia="zh-CN"/>
-        </w:rPr>
-      </w:pPr>
-      <w:r>
-        <w:rPr>
           <w:rFonts w:hint="eastAsia"/>
           <w:lang w:val="en-US" w:eastAsia="zh-CN"/>
         </w:rPr>
-        <w:t xml:space="preserve">      信号周期时长为120s；北进口左转时长为20s；北进口直行时长为34s;</w:t>
-      </w:r>
+      </w:pPr>
+      <w:r>
+        <w:rPr>
+          <w:rFonts w:hint="eastAsia"/>
+          <w:lang w:val="en-US" w:eastAsia="zh-CN"/>
+        </w:rPr>
+        <w:t xml:space="preserve">      现有测试用例中，信号周期时长为120s：</w:t>
+      </w:r>
+    </w:p>
+    <w:tbl>
+      <w:tblPr>
+        <w:tblStyle w:val="17"/>
+        <w:tblW w:w="0" w:type="auto"/>
+        <w:tblInd w:w="463" w:type="dxa"/>
+        <w:tblBorders>
+          <w:top w:val="single" w:color="auto" w:sz="4" w:space="0"/>
+          <w:left w:val="single" w:color="auto" w:sz="4" w:space="0"/>
+          <w:bottom w:val="single" w:color="auto" w:sz="4" w:space="0"/>
+          <w:right w:val="single" w:color="auto" w:sz="4" w:space="0"/>
+          <w:insideH w:val="single" w:color="auto" w:sz="4" w:space="0"/>
+          <w:insideV w:val="single" w:color="auto" w:sz="4" w:space="0"/>
+        </w:tblBorders>
+        <w:tblLayout w:type="autofit"/>
+        <w:tblCellMar>
+          <w:top w:w="0" w:type="dxa"/>
+          <w:left w:w="108" w:type="dxa"/>
+          <w:bottom w:w="0" w:type="dxa"/>
+          <w:right w:w="108" w:type="dxa"/>
+        </w:tblCellMar>
+      </w:tblPr>
+      <w:tblGrid>
+        <w:gridCol w:w="1032"/>
+        <w:gridCol w:w="1912"/>
+        <w:gridCol w:w="1704"/>
+        <w:gridCol w:w="1704"/>
+        <w:gridCol w:w="1676"/>
+      </w:tblGrid>
+      <w:tr>
+        <w:tblPrEx>
+          <w:tblBorders>
+            <w:top w:val="single" w:color="auto" w:sz="4" w:space="0"/>
+            <w:left w:val="single" w:color="auto" w:sz="4" w:space="0"/>
+            <w:bottom w:val="single" w:color="auto" w:sz="4" w:space="0"/>
+            <w:right w:val="single" w:color="auto" w:sz="4" w:space="0"/>
+            <w:insideH w:val="single" w:color="auto" w:sz="4" w:space="0"/>
+            <w:insideV w:val="single" w:color="auto" w:sz="4" w:space="0"/>
+          </w:tblBorders>
+        </w:tblPrEx>
+        <w:tc>
+          <w:tcPr>
+            <w:tcW w:w="1032" w:type="dxa"/>
+          </w:tcPr>
+          <w:p>
+            <w:pPr>
+              <w:rPr>
+                <w:rFonts w:hint="default"/>
+                <w:vertAlign w:val="baseline"/>
+                <w:lang w:val="en-US" w:eastAsia="zh-CN"/>
+              </w:rPr>
+            </w:pPr>
+            <w:r>
+              <w:rPr>
+                <w:rFonts w:hint="eastAsia"/>
+                <w:vertAlign w:val="baseline"/>
+                <w:lang w:val="en-US" w:eastAsia="zh-CN"/>
+              </w:rPr>
+              <w:t>序号</w:t>
+            </w:r>
+          </w:p>
+        </w:tc>
+        <w:tc>
+          <w:tcPr>
+            <w:tcW w:w="1912" w:type="dxa"/>
+          </w:tcPr>
+          <w:p>
+            <w:pPr>
+              <w:rPr>
+                <w:rFonts w:hint="default"/>
+                <w:vertAlign w:val="baseline"/>
+                <w:lang w:val="en-US" w:eastAsia="zh-CN"/>
+              </w:rPr>
+            </w:pPr>
+            <w:r>
+              <w:rPr>
+                <w:rFonts w:hint="eastAsia"/>
+                <w:vertAlign w:val="baseline"/>
+                <w:lang w:val="en-US" w:eastAsia="zh-CN"/>
+              </w:rPr>
+              <w:t>相位</w:t>
+            </w:r>
+          </w:p>
+        </w:tc>
+        <w:tc>
+          <w:tcPr>
+            <w:tcW w:w="1704" w:type="dxa"/>
+          </w:tcPr>
+          <w:p>
+            <w:pPr>
+              <w:rPr>
+                <w:rFonts w:hint="default"/>
+                <w:vertAlign w:val="baseline"/>
+                <w:lang w:val="en-US" w:eastAsia="zh-CN"/>
+              </w:rPr>
+            </w:pPr>
+            <w:r>
+              <w:rPr>
+                <w:rFonts w:hint="eastAsia"/>
+                <w:vertAlign w:val="baseline"/>
+                <w:lang w:val="en-US" w:eastAsia="zh-CN"/>
+              </w:rPr>
+              <w:t>绿灯时长（秒）</w:t>
+            </w:r>
+          </w:p>
+        </w:tc>
+        <w:tc>
+          <w:tcPr>
+            <w:tcW w:w="1704" w:type="dxa"/>
+          </w:tcPr>
+          <w:p>
+            <w:pPr>
+              <w:rPr>
+                <w:rFonts w:hint="default"/>
+                <w:vertAlign w:val="baseline"/>
+                <w:lang w:val="en-US" w:eastAsia="zh-CN"/>
+              </w:rPr>
+            </w:pPr>
+            <w:r>
+              <w:rPr>
+                <w:rFonts w:hint="eastAsia"/>
+                <w:vertAlign w:val="baseline"/>
+                <w:lang w:val="en-US" w:eastAsia="zh-CN"/>
+              </w:rPr>
+              <w:t>黄灯时长（秒）</w:t>
+            </w:r>
+          </w:p>
+        </w:tc>
+        <w:tc>
+          <w:tcPr>
+            <w:tcW w:w="1676" w:type="dxa"/>
+          </w:tcPr>
+          <w:p>
+            <w:pPr>
+              <w:rPr>
+                <w:rFonts w:hint="default"/>
+                <w:vertAlign w:val="baseline"/>
+                <w:lang w:val="en-US" w:eastAsia="zh-CN"/>
+              </w:rPr>
+            </w:pPr>
+            <w:r>
+              <w:rPr>
+                <w:rFonts w:hint="eastAsia"/>
+                <w:vertAlign w:val="baseline"/>
+                <w:lang w:val="en-US" w:eastAsia="zh-CN"/>
+              </w:rPr>
+              <w:t>全红时长（秒）</w:t>
+            </w:r>
+          </w:p>
+        </w:tc>
+      </w:tr>
+      <w:tr>
+        <w:tblPrEx>
+          <w:tblBorders>
+            <w:top w:val="single" w:color="auto" w:sz="4" w:space="0"/>
+            <w:left w:val="single" w:color="auto" w:sz="4" w:space="0"/>
+            <w:bottom w:val="single" w:color="auto" w:sz="4" w:space="0"/>
+            <w:right w:val="single" w:color="auto" w:sz="4" w:space="0"/>
+            <w:insideH w:val="single" w:color="auto" w:sz="4" w:space="0"/>
+            <w:insideV w:val="single" w:color="auto" w:sz="4" w:space="0"/>
+          </w:tblBorders>
+          <w:tblCellMar>
+            <w:top w:w="0" w:type="dxa"/>
+            <w:left w:w="108" w:type="dxa"/>
+            <w:bottom w:w="0" w:type="dxa"/>
+            <w:right w:w="108" w:type="dxa"/>
+          </w:tblCellMar>
+        </w:tblPrEx>
+        <w:tc>
+          <w:tcPr>
+            <w:tcW w:w="1032" w:type="dxa"/>
+          </w:tcPr>
+          <w:p>
+            <w:pPr>
+              <w:rPr>
+                <w:rFonts w:hint="default"/>
+                <w:vertAlign w:val="baseline"/>
+                <w:lang w:val="en-US" w:eastAsia="zh-CN"/>
+              </w:rPr>
+            </w:pPr>
+            <w:r>
+              <w:rPr>
+                <w:rFonts w:hint="eastAsia"/>
+                <w:vertAlign w:val="baseline"/>
+                <w:lang w:val="en-US" w:eastAsia="zh-CN"/>
+              </w:rPr>
+              <w:t>1</w:t>
+            </w:r>
+          </w:p>
+        </w:tc>
+        <w:tc>
+          <w:tcPr>
+            <w:tcW w:w="1912" w:type="dxa"/>
+          </w:tcPr>
+          <w:p>
+            <w:pPr>
+              <w:rPr>
+                <w:rFonts w:hint="default"/>
+                <w:vertAlign w:val="baseline"/>
+                <w:lang w:val="en-US" w:eastAsia="zh-CN"/>
+              </w:rPr>
+            </w:pPr>
+            <w:r>
+              <w:rPr>
+                <w:rFonts w:hint="eastAsia"/>
+                <w:vertAlign w:val="baseline"/>
+                <w:lang w:val="en-US" w:eastAsia="zh-CN"/>
+              </w:rPr>
+              <w:t>南北左转</w:t>
+            </w:r>
+          </w:p>
+        </w:tc>
+        <w:tc>
+          <w:tcPr>
+            <w:tcW w:w="1704" w:type="dxa"/>
+          </w:tcPr>
+          <w:p>
+            <w:pPr>
+              <w:rPr>
+                <w:rFonts w:hint="default"/>
+                <w:vertAlign w:val="baseline"/>
+                <w:lang w:val="en-US" w:eastAsia="zh-CN"/>
+              </w:rPr>
+            </w:pPr>
+            <w:r>
+              <w:rPr>
+                <w:rFonts w:hint="eastAsia"/>
+                <w:vertAlign w:val="baseline"/>
+                <w:lang w:val="en-US" w:eastAsia="zh-CN"/>
+              </w:rPr>
+              <w:t>20</w:t>
+            </w:r>
+          </w:p>
+        </w:tc>
+        <w:tc>
+          <w:tcPr>
+            <w:tcW w:w="1704" w:type="dxa"/>
+          </w:tcPr>
+          <w:p>
+            <w:pPr>
+              <w:rPr>
+                <w:rFonts w:hint="default"/>
+                <w:vertAlign w:val="baseline"/>
+                <w:lang w:val="en-US" w:eastAsia="zh-CN"/>
+              </w:rPr>
+            </w:pPr>
+            <w:r>
+              <w:rPr>
+                <w:rFonts w:hint="eastAsia"/>
+                <w:vertAlign w:val="baseline"/>
+                <w:lang w:val="en-US" w:eastAsia="zh-CN"/>
+              </w:rPr>
+              <w:t>3</w:t>
+            </w:r>
+          </w:p>
+        </w:tc>
+        <w:tc>
+          <w:tcPr>
+            <w:tcW w:w="1676" w:type="dxa"/>
+          </w:tcPr>
+          <w:p>
+            <w:pPr>
+              <w:rPr>
+                <w:rFonts w:hint="default"/>
+                <w:vertAlign w:val="baseline"/>
+                <w:lang w:val="en-US" w:eastAsia="zh-CN"/>
+              </w:rPr>
+            </w:pPr>
+            <w:r>
+              <w:rPr>
+                <w:rFonts w:hint="eastAsia"/>
+                <w:vertAlign w:val="baseline"/>
+                <w:lang w:val="en-US" w:eastAsia="zh-CN"/>
+              </w:rPr>
+              <w:t>0</w:t>
+            </w:r>
+          </w:p>
+        </w:tc>
+      </w:tr>
+      <w:tr>
+        <w:tblPrEx>
+          <w:tblBorders>
+            <w:top w:val="single" w:color="auto" w:sz="4" w:space="0"/>
+            <w:left w:val="single" w:color="auto" w:sz="4" w:space="0"/>
+            <w:bottom w:val="single" w:color="auto" w:sz="4" w:space="0"/>
+            <w:right w:val="single" w:color="auto" w:sz="4" w:space="0"/>
+            <w:insideH w:val="single" w:color="auto" w:sz="4" w:space="0"/>
+            <w:insideV w:val="single" w:color="auto" w:sz="4" w:space="0"/>
+          </w:tblBorders>
+          <w:tblCellMar>
+            <w:top w:w="0" w:type="dxa"/>
+            <w:left w:w="108" w:type="dxa"/>
+            <w:bottom w:w="0" w:type="dxa"/>
+            <w:right w:w="108" w:type="dxa"/>
+          </w:tblCellMar>
+        </w:tblPrEx>
+        <w:tc>
+          <w:tcPr>
+            <w:tcW w:w="1032" w:type="dxa"/>
+          </w:tcPr>
+          <w:p>
+            <w:pPr>
+              <w:rPr>
+                <w:rFonts w:hint="default"/>
+                <w:vertAlign w:val="baseline"/>
+                <w:lang w:val="en-US" w:eastAsia="zh-CN"/>
+              </w:rPr>
+            </w:pPr>
+            <w:r>
+              <w:rPr>
+                <w:rFonts w:hint="eastAsia"/>
+                <w:vertAlign w:val="baseline"/>
+                <w:lang w:val="en-US" w:eastAsia="zh-CN"/>
+              </w:rPr>
+              <w:t>2</w:t>
+            </w:r>
+          </w:p>
+        </w:tc>
+        <w:tc>
+          <w:tcPr>
+            <w:tcW w:w="1912" w:type="dxa"/>
+          </w:tcPr>
+          <w:p>
+            <w:pPr>
+              <w:rPr>
+                <w:rFonts w:hint="default"/>
+                <w:vertAlign w:val="baseline"/>
+                <w:lang w:val="en-US" w:eastAsia="zh-CN"/>
+              </w:rPr>
+            </w:pPr>
+            <w:r>
+              <w:rPr>
+                <w:rFonts w:hint="eastAsia"/>
+                <w:vertAlign w:val="baseline"/>
+                <w:lang w:val="en-US" w:eastAsia="zh-CN"/>
+              </w:rPr>
+              <w:t>南北直行</w:t>
+            </w:r>
+          </w:p>
+        </w:tc>
+        <w:tc>
+          <w:tcPr>
+            <w:tcW w:w="1704" w:type="dxa"/>
+          </w:tcPr>
+          <w:p>
+            <w:pPr>
+              <w:rPr>
+                <w:rFonts w:hint="default"/>
+                <w:vertAlign w:val="baseline"/>
+                <w:lang w:val="en-US" w:eastAsia="zh-CN"/>
+              </w:rPr>
+            </w:pPr>
+            <w:r>
+              <w:rPr>
+                <w:rFonts w:hint="eastAsia"/>
+                <w:vertAlign w:val="baseline"/>
+                <w:lang w:val="en-US" w:eastAsia="zh-CN"/>
+              </w:rPr>
+              <w:t>34</w:t>
+            </w:r>
+          </w:p>
+        </w:tc>
+        <w:tc>
+          <w:tcPr>
+            <w:tcW w:w="1704" w:type="dxa"/>
+          </w:tcPr>
+          <w:p>
+            <w:pPr>
+              <w:rPr>
+                <w:rFonts w:hint="default"/>
+                <w:vertAlign w:val="baseline"/>
+                <w:lang w:val="en-US" w:eastAsia="zh-CN"/>
+              </w:rPr>
+            </w:pPr>
+            <w:r>
+              <w:rPr>
+                <w:rFonts w:hint="eastAsia"/>
+                <w:vertAlign w:val="baseline"/>
+                <w:lang w:val="en-US" w:eastAsia="zh-CN"/>
+              </w:rPr>
+              <w:t>3</w:t>
+            </w:r>
+          </w:p>
+        </w:tc>
+        <w:tc>
+          <w:tcPr>
+            <w:tcW w:w="1676" w:type="dxa"/>
+          </w:tcPr>
+          <w:p>
+            <w:pPr>
+              <w:rPr>
+                <w:rFonts w:hint="default"/>
+                <w:vertAlign w:val="baseline"/>
+                <w:lang w:val="en-US" w:eastAsia="zh-CN"/>
+              </w:rPr>
+            </w:pPr>
+            <w:r>
+              <w:rPr>
+                <w:rFonts w:hint="eastAsia"/>
+                <w:vertAlign w:val="baseline"/>
+                <w:lang w:val="en-US" w:eastAsia="zh-CN"/>
+              </w:rPr>
+              <w:t>0</w:t>
+            </w:r>
+          </w:p>
+        </w:tc>
+      </w:tr>
+      <w:tr>
+        <w:tblPrEx>
+          <w:tblBorders>
+            <w:top w:val="single" w:color="auto" w:sz="4" w:space="0"/>
+            <w:left w:val="single" w:color="auto" w:sz="4" w:space="0"/>
+            <w:bottom w:val="single" w:color="auto" w:sz="4" w:space="0"/>
+            <w:right w:val="single" w:color="auto" w:sz="4" w:space="0"/>
+            <w:insideH w:val="single" w:color="auto" w:sz="4" w:space="0"/>
+            <w:insideV w:val="single" w:color="auto" w:sz="4" w:space="0"/>
+          </w:tblBorders>
+          <w:tblCellMar>
+            <w:top w:w="0" w:type="dxa"/>
+            <w:left w:w="108" w:type="dxa"/>
+            <w:bottom w:w="0" w:type="dxa"/>
+            <w:right w:w="108" w:type="dxa"/>
+          </w:tblCellMar>
+        </w:tblPrEx>
+        <w:tc>
+          <w:tcPr>
+            <w:tcW w:w="1032" w:type="dxa"/>
+          </w:tcPr>
+          <w:p>
+            <w:pPr>
+              <w:rPr>
+                <w:rFonts w:hint="default"/>
+                <w:vertAlign w:val="baseline"/>
+                <w:lang w:val="en-US" w:eastAsia="zh-CN"/>
+              </w:rPr>
+            </w:pPr>
+            <w:r>
+              <w:rPr>
+                <w:rFonts w:hint="eastAsia"/>
+                <w:vertAlign w:val="baseline"/>
+                <w:lang w:val="en-US" w:eastAsia="zh-CN"/>
+              </w:rPr>
+              <w:t>3</w:t>
+            </w:r>
+          </w:p>
+        </w:tc>
+        <w:tc>
+          <w:tcPr>
+            <w:tcW w:w="1912" w:type="dxa"/>
+          </w:tcPr>
+          <w:p>
+            <w:pPr>
+              <w:rPr>
+                <w:rFonts w:hint="default"/>
+                <w:vertAlign w:val="baseline"/>
+                <w:lang w:val="en-US" w:eastAsia="zh-CN"/>
+              </w:rPr>
+            </w:pPr>
+            <w:r>
+              <w:rPr>
+                <w:rFonts w:hint="eastAsia"/>
+                <w:vertAlign w:val="baseline"/>
+                <w:lang w:val="en-US" w:eastAsia="zh-CN"/>
+              </w:rPr>
+              <w:t>东西左转</w:t>
+            </w:r>
+          </w:p>
+        </w:tc>
+        <w:tc>
+          <w:tcPr>
+            <w:tcW w:w="1704" w:type="dxa"/>
+          </w:tcPr>
+          <w:p>
+            <w:pPr>
+              <w:rPr>
+                <w:rFonts w:hint="default"/>
+                <w:vertAlign w:val="baseline"/>
+                <w:lang w:val="en-US" w:eastAsia="zh-CN"/>
+              </w:rPr>
+            </w:pPr>
+            <w:r>
+              <w:rPr>
+                <w:rFonts w:hint="eastAsia"/>
+                <w:vertAlign w:val="baseline"/>
+                <w:lang w:val="en-US" w:eastAsia="zh-CN"/>
+              </w:rPr>
+              <w:t>20</w:t>
+            </w:r>
+          </w:p>
+        </w:tc>
+        <w:tc>
+          <w:tcPr>
+            <w:tcW w:w="1704" w:type="dxa"/>
+          </w:tcPr>
+          <w:p>
+            <w:pPr>
+              <w:rPr>
+                <w:rFonts w:hint="default"/>
+                <w:vertAlign w:val="baseline"/>
+                <w:lang w:val="en-US" w:eastAsia="zh-CN"/>
+              </w:rPr>
+            </w:pPr>
+            <w:r>
+              <w:rPr>
+                <w:rFonts w:hint="eastAsia"/>
+                <w:vertAlign w:val="baseline"/>
+                <w:lang w:val="en-US" w:eastAsia="zh-CN"/>
+              </w:rPr>
+              <w:t>3</w:t>
+            </w:r>
+          </w:p>
+        </w:tc>
+        <w:tc>
+          <w:tcPr>
+            <w:tcW w:w="1676" w:type="dxa"/>
+          </w:tcPr>
+          <w:p>
+            <w:pPr>
+              <w:rPr>
+                <w:rFonts w:hint="default"/>
+                <w:vertAlign w:val="baseline"/>
+                <w:lang w:val="en-US" w:eastAsia="zh-CN"/>
+              </w:rPr>
+            </w:pPr>
+            <w:r>
+              <w:rPr>
+                <w:rFonts w:hint="eastAsia"/>
+                <w:vertAlign w:val="baseline"/>
+                <w:lang w:val="en-US" w:eastAsia="zh-CN"/>
+              </w:rPr>
+              <w:t>0</w:t>
+            </w:r>
+          </w:p>
+        </w:tc>
+      </w:tr>
+      <w:tr>
+        <w:tblPrEx>
+          <w:tblBorders>
+            <w:top w:val="single" w:color="auto" w:sz="4" w:space="0"/>
+            <w:left w:val="single" w:color="auto" w:sz="4" w:space="0"/>
+            <w:bottom w:val="single" w:color="auto" w:sz="4" w:space="0"/>
+            <w:right w:val="single" w:color="auto" w:sz="4" w:space="0"/>
+            <w:insideH w:val="single" w:color="auto" w:sz="4" w:space="0"/>
+            <w:insideV w:val="single" w:color="auto" w:sz="4" w:space="0"/>
+          </w:tblBorders>
+          <w:tblCellMar>
+            <w:top w:w="0" w:type="dxa"/>
+            <w:left w:w="108" w:type="dxa"/>
+            <w:bottom w:w="0" w:type="dxa"/>
+            <w:right w:w="108" w:type="dxa"/>
+          </w:tblCellMar>
+        </w:tblPrEx>
+        <w:tc>
+          <w:tcPr>
+            <w:tcW w:w="1032" w:type="dxa"/>
+          </w:tcPr>
+          <w:p>
+            <w:pPr>
+              <w:rPr>
+                <w:rFonts w:hint="default"/>
+                <w:vertAlign w:val="baseline"/>
+                <w:lang w:val="en-US" w:eastAsia="zh-CN"/>
+              </w:rPr>
+            </w:pPr>
+            <w:r>
+              <w:rPr>
+                <w:rFonts w:hint="eastAsia"/>
+                <w:vertAlign w:val="baseline"/>
+                <w:lang w:val="en-US" w:eastAsia="zh-CN"/>
+              </w:rPr>
+              <w:t>4</w:t>
+            </w:r>
+          </w:p>
+        </w:tc>
+        <w:tc>
+          <w:tcPr>
+            <w:tcW w:w="1912" w:type="dxa"/>
+          </w:tcPr>
+          <w:p>
+            <w:pPr>
+              <w:rPr>
+                <w:rFonts w:hint="default"/>
+                <w:vertAlign w:val="baseline"/>
+                <w:lang w:val="en-US" w:eastAsia="zh-CN"/>
+              </w:rPr>
+            </w:pPr>
+            <w:r>
+              <w:rPr>
+                <w:rFonts w:hint="eastAsia"/>
+                <w:vertAlign w:val="baseline"/>
+                <w:lang w:val="en-US" w:eastAsia="zh-CN"/>
+              </w:rPr>
+              <w:t>东西直行</w:t>
+            </w:r>
+          </w:p>
+        </w:tc>
+        <w:tc>
+          <w:tcPr>
+            <w:tcW w:w="1704" w:type="dxa"/>
+          </w:tcPr>
+          <w:p>
+            <w:pPr>
+              <w:rPr>
+                <w:rFonts w:hint="default"/>
+                <w:vertAlign w:val="baseline"/>
+                <w:lang w:val="en-US" w:eastAsia="zh-CN"/>
+              </w:rPr>
+            </w:pPr>
+            <w:r>
+              <w:rPr>
+                <w:rFonts w:hint="eastAsia"/>
+                <w:vertAlign w:val="baseline"/>
+                <w:lang w:val="en-US" w:eastAsia="zh-CN"/>
+              </w:rPr>
+              <w:t>34</w:t>
+            </w:r>
+          </w:p>
+        </w:tc>
+        <w:tc>
+          <w:tcPr>
+            <w:tcW w:w="1704" w:type="dxa"/>
+          </w:tcPr>
+          <w:p>
+            <w:pPr>
+              <w:rPr>
+                <w:rFonts w:hint="default"/>
+                <w:vertAlign w:val="baseline"/>
+                <w:lang w:val="en-US" w:eastAsia="zh-CN"/>
+              </w:rPr>
+            </w:pPr>
+            <w:r>
+              <w:rPr>
+                <w:rFonts w:hint="eastAsia"/>
+                <w:vertAlign w:val="baseline"/>
+                <w:lang w:val="en-US" w:eastAsia="zh-CN"/>
+              </w:rPr>
+              <w:t>3</w:t>
+            </w:r>
+          </w:p>
+        </w:tc>
+        <w:tc>
+          <w:tcPr>
+            <w:tcW w:w="1676" w:type="dxa"/>
+          </w:tcPr>
+          <w:p>
+            <w:pPr>
+              <w:rPr>
+                <w:rFonts w:hint="default"/>
+                <w:vertAlign w:val="baseline"/>
+                <w:lang w:val="en-US" w:eastAsia="zh-CN"/>
+              </w:rPr>
+            </w:pPr>
+            <w:r>
+              <w:rPr>
+                <w:rFonts w:hint="eastAsia"/>
+                <w:vertAlign w:val="baseline"/>
+                <w:lang w:val="en-US" w:eastAsia="zh-CN"/>
+              </w:rPr>
+              <w:t>0</w:t>
+            </w:r>
+          </w:p>
+        </w:tc>
+      </w:tr>
+    </w:tbl>
+    <w:p>
+      <w:pPr>
+        <w:rPr>
+          <w:rFonts w:hint="eastAsia"/>
+          <w:lang w:val="en-US" w:eastAsia="zh-CN"/>
+        </w:rPr>
+      </w:pPr>
     </w:p>
     <w:p>
       <w:pPr>
@@ -2062,7 +2722,7 @@
                     </pic:cNvPicPr>
                   </pic:nvPicPr>
                   <pic:blipFill>
-                    <a:blip r:embed="rId9"/>
+                    <a:blip r:embed="rId11"/>
                     <a:stretch>
                       <a:fillRect/>
                     </a:stretch>
@@ -2153,7 +2813,7 @@
                     </pic:cNvPicPr>
                   </pic:nvPicPr>
                   <pic:blipFill>
-                    <a:blip r:embed="rId10"/>
+                    <a:blip r:embed="rId12"/>
                     <a:stretch>
                       <a:fillRect/>
                     </a:stretch>
@@ -2247,7 +2907,7 @@
                     </pic:cNvPicPr>
                   </pic:nvPicPr>
                   <pic:blipFill>
-                    <a:blip r:embed="rId11"/>
+                    <a:blip r:embed="rId13"/>
                     <a:stretch>
                       <a:fillRect/>
                     </a:stretch>
@@ -2296,10 +2956,11 @@
       </w:r>
       <w:bookmarkEnd w:id="5"/>
     </w:p>
+    <w:p/>
     <w:tbl>
       <w:tblPr>
         <w:tblStyle w:val="17"/>
-        <w:tblW w:w="8517" w:type="dxa"/>
+        <w:tblW w:w="4998" w:type="pct"/>
         <w:jc w:val="center"/>
         <w:tblBorders>
           <w:top w:val="single" w:color="auto" w:sz="4" w:space="0"/>
@@ -2318,13 +2979,10 @@
         </w:tblCellMar>
       </w:tblPr>
       <w:tblGrid>
-        <w:gridCol w:w="1110"/>
-        <w:gridCol w:w="993"/>
-        <w:gridCol w:w="1134"/>
-        <w:gridCol w:w="1513"/>
-        <w:gridCol w:w="1269"/>
-        <w:gridCol w:w="1215"/>
-        <w:gridCol w:w="1283"/>
+        <w:gridCol w:w="1958"/>
+        <w:gridCol w:w="1750"/>
+        <w:gridCol w:w="2668"/>
+        <w:gridCol w:w="2143"/>
       </w:tblGrid>
       <w:tr>
         <w:tblPrEx>
@@ -2348,8 +3006,7 @@
         </w:trPr>
         <w:tc>
           <w:tcPr>
-            <w:tcW w:w="1110" w:type="dxa"/>
-            <w:vMerge w:val="restart"/>
+            <w:tcW w:w="1149" w:type="pct"/>
           </w:tcPr>
           <w:p>
             <w:pPr>
@@ -2367,8 +3024,7 @@
         </w:tc>
         <w:tc>
           <w:tcPr>
-            <w:tcW w:w="2127" w:type="dxa"/>
-            <w:gridSpan w:val="2"/>
+            <w:tcW w:w="1027" w:type="pct"/>
           </w:tcPr>
           <w:p>
             <w:pPr>
@@ -2394,8 +3050,7 @@
         </w:tc>
         <w:tc>
           <w:tcPr>
-            <w:tcW w:w="2782" w:type="dxa"/>
-            <w:gridSpan w:val="2"/>
+            <w:tcW w:w="1565" w:type="pct"/>
           </w:tcPr>
           <w:p>
             <w:pPr>
@@ -2421,8 +3076,7 @@
         </w:tc>
         <w:tc>
           <w:tcPr>
-            <w:tcW w:w="2498" w:type="dxa"/>
-            <w:gridSpan w:val="2"/>
+            <w:tcW w:w="1257" w:type="pct"/>
           </w:tcPr>
           <w:p>
             <w:pPr>
@@ -2469,8 +3123,7 @@
         </w:trPr>
         <w:tc>
           <w:tcPr>
-            <w:tcW w:w="1110" w:type="dxa"/>
-            <w:vMerge w:val="continue"/>
+            <w:tcW w:w="1149" w:type="pct"/>
           </w:tcPr>
           <w:p>
             <w:pPr>
@@ -2484,11 +3137,19 @@
                 <w:lang w:val="en-US" w:eastAsia="zh-CN"/>
               </w:rPr>
             </w:pPr>
+            <w:r>
+              <w:rPr>
+                <w:rFonts w:hint="eastAsia"/>
+                <w:vertAlign w:val="baseline"/>
+                <w:lang w:val="en-US" w:eastAsia="zh-CN"/>
+              </w:rPr>
+              <w:t>切换前</w:t>
+            </w:r>
           </w:p>
         </w:tc>
         <w:tc>
           <w:tcPr>
-            <w:tcW w:w="993" w:type="dxa"/>
+            <w:tcW w:w="1027" w:type="pct"/>
           </w:tcPr>
           <w:p>
             <w:pPr>
@@ -2508,13 +3169,14 @@
                 <w:vertAlign w:val="baseline"/>
                 <w:lang w:val="en-US" w:eastAsia="zh-CN"/>
               </w:rPr>
-              <w:t>北左转</w:t>
+              <w:t>2210</w:t>
             </w:r>
           </w:p>
         </w:tc>
         <w:tc>
           <w:tcPr>
-            <w:tcW w:w="1134" w:type="dxa"/>
+            <w:tcW w:w="1565" w:type="pct"/>
+            <w:vAlign w:val="top"/>
           </w:tcPr>
           <w:p>
             <w:pPr>
@@ -2522,10 +3184,14 @@
                 <w:ilvl w:val="0"/>
                 <w:numId w:val="0"/>
               </w:numPr>
-              <w:rPr>
-                <w:rFonts w:hint="default"/>
-                <w:vertAlign w:val="baseline"/>
-                <w:lang w:val="en-US" w:eastAsia="zh-CN"/>
+              <w:ind w:left="0" w:leftChars="0" w:firstLine="0" w:firstLineChars="0"/>
+              <w:rPr>
+                <w:rFonts w:hint="default" w:ascii="Times New Roman" w:hAnsi="Times New Roman" w:eastAsia="宋体" w:cstheme="minorBidi"/>
+                <w:kern w:val="2"/>
+                <w:sz w:val="24"/>
+                <w:szCs w:val="24"/>
+                <w:vertAlign w:val="baseline"/>
+                <w:lang w:val="en-US" w:eastAsia="zh-CN" w:bidi="ar-SA"/>
               </w:rPr>
             </w:pPr>
             <w:r>
@@ -2534,13 +3200,13 @@
                 <w:vertAlign w:val="baseline"/>
                 <w:lang w:val="en-US" w:eastAsia="zh-CN"/>
               </w:rPr>
-              <w:t>北直行</w:t>
+              <w:t>112.3</w:t>
             </w:r>
           </w:p>
         </w:tc>
         <w:tc>
           <w:tcPr>
-            <w:tcW w:w="1513" w:type="dxa"/>
+            <w:tcW w:w="1257" w:type="pct"/>
           </w:tcPr>
           <w:p>
             <w:pPr>
@@ -2560,85 +3226,7 @@
                 <w:vertAlign w:val="baseline"/>
                 <w:lang w:val="en-US" w:eastAsia="zh-CN"/>
               </w:rPr>
-              <w:t>北左转</w:t>
-            </w:r>
-          </w:p>
-        </w:tc>
-        <w:tc>
-          <w:tcPr>
-            <w:tcW w:w="1269" w:type="dxa"/>
-          </w:tcPr>
-          <w:p>
-            <w:pPr>
-              <w:numPr>
-                <w:ilvl w:val="0"/>
-                <w:numId w:val="0"/>
-              </w:numPr>
-              <w:rPr>
-                <w:rFonts w:hint="default"/>
-                <w:vertAlign w:val="baseline"/>
-                <w:lang w:val="en-US" w:eastAsia="zh-CN"/>
-              </w:rPr>
-            </w:pPr>
-            <w:r>
-              <w:rPr>
-                <w:rFonts w:hint="eastAsia"/>
-                <w:vertAlign w:val="baseline"/>
-                <w:lang w:val="en-US" w:eastAsia="zh-CN"/>
-              </w:rPr>
-              <w:t>北直行</w:t>
-            </w:r>
-          </w:p>
-        </w:tc>
-        <w:tc>
-          <w:tcPr>
-            <w:tcW w:w="1215" w:type="dxa"/>
-          </w:tcPr>
-          <w:p>
-            <w:pPr>
-              <w:numPr>
-                <w:ilvl w:val="0"/>
-                <w:numId w:val="0"/>
-              </w:numPr>
-              <w:rPr>
-                <w:rFonts w:hint="default"/>
-                <w:vertAlign w:val="baseline"/>
-                <w:lang w:val="en-US" w:eastAsia="zh-CN"/>
-              </w:rPr>
-            </w:pPr>
-            <w:r>
-              <w:rPr>
-                <w:rFonts w:hint="eastAsia"/>
-                <w:vertAlign w:val="baseline"/>
-                <w:lang w:val="en-US" w:eastAsia="zh-CN"/>
-              </w:rPr>
-              <w:t>北左转</w:t>
-            </w:r>
-          </w:p>
-        </w:tc>
-        <w:tc>
-          <w:tcPr>
-            <w:tcW w:w="1283" w:type="dxa"/>
-          </w:tcPr>
-          <w:p>
-            <w:pPr>
-              <w:numPr>
-                <w:ilvl w:val="0"/>
-                <w:numId w:val="0"/>
-              </w:numPr>
-              <w:rPr>
-                <w:rFonts w:hint="default"/>
-                <w:vertAlign w:val="baseline"/>
-                <w:lang w:val="en-US" w:eastAsia="zh-CN"/>
-              </w:rPr>
-            </w:pPr>
-            <w:r>
-              <w:rPr>
-                <w:rFonts w:hint="eastAsia"/>
-                <w:vertAlign w:val="baseline"/>
-                <w:lang w:val="en-US" w:eastAsia="zh-CN"/>
-              </w:rPr>
-              <w:t>北直行</w:t>
+              <w:t>53.1</w:t>
             </w:r>
           </w:p>
         </w:tc>
@@ -2665,7 +3253,7 @@
         </w:trPr>
         <w:tc>
           <w:tcPr>
-            <w:tcW w:w="1110" w:type="dxa"/>
+            <w:tcW w:w="1149" w:type="pct"/>
           </w:tcPr>
           <w:p>
             <w:pPr>
@@ -2685,13 +3273,13 @@
                 <w:vertAlign w:val="baseline"/>
                 <w:lang w:val="en-US" w:eastAsia="zh-CN"/>
               </w:rPr>
-              <w:t>切换前</w:t>
+              <w:t>切换后</w:t>
             </w:r>
           </w:p>
         </w:tc>
         <w:tc>
           <w:tcPr>
-            <w:tcW w:w="993" w:type="dxa"/>
+            <w:tcW w:w="1027" w:type="pct"/>
           </w:tcPr>
           <w:p>
             <w:pPr>
@@ -2711,13 +3299,13 @@
                 <w:vertAlign w:val="baseline"/>
                 <w:lang w:val="en-US" w:eastAsia="zh-CN"/>
               </w:rPr>
-              <w:t>299</w:t>
+              <w:t>3020↑</w:t>
             </w:r>
           </w:p>
         </w:tc>
         <w:tc>
           <w:tcPr>
-            <w:tcW w:w="1134" w:type="dxa"/>
+            <w:tcW w:w="1565" w:type="pct"/>
           </w:tcPr>
           <w:p>
             <w:pPr>
@@ -2733,18 +3321,28 @@
             </w:pPr>
             <w:r>
               <w:rPr>
+                <w:rFonts w:hint="eastAsia" w:cstheme="minorBidi"/>
+                <w:kern w:val="2"/>
+                <w:sz w:val="24"/>
+                <w:szCs w:val="24"/>
+                <w:vertAlign w:val="baseline"/>
+                <w:lang w:val="en-US" w:eastAsia="zh-CN" w:bidi="ar-SA"/>
+              </w:rPr>
+              <w:t>26.7</w:t>
+            </w:r>
+            <w:r>
+              <w:rPr>
                 <w:rFonts w:hint="eastAsia"/>
                 <w:vertAlign w:val="baseline"/>
                 <w:lang w:val="en-US" w:eastAsia="zh-CN"/>
               </w:rPr>
-              <w:t>178</w:t>
+              <w:t>↓</w:t>
             </w:r>
           </w:p>
         </w:tc>
         <w:tc>
           <w:tcPr>
-            <w:tcW w:w="1513" w:type="dxa"/>
-            <w:vAlign w:val="top"/>
+            <w:tcW w:w="1257" w:type="pct"/>
           </w:tcPr>
           <w:p>
             <w:pPr>
@@ -2752,106 +3350,30 @@
                 <w:ilvl w:val="0"/>
                 <w:numId w:val="0"/>
               </w:numPr>
-              <w:ind w:left="0" w:leftChars="0" w:firstLine="0" w:firstLineChars="0"/>
-              <w:rPr>
-                <w:rFonts w:hint="default" w:ascii="Times New Roman" w:hAnsi="Times New Roman" w:eastAsia="宋体" w:cstheme="minorBidi"/>
+              <w:rPr>
+                <w:rFonts w:hint="default"/>
+                <w:vertAlign w:val="baseline"/>
+                <w:lang w:val="en-US" w:eastAsia="zh-CN"/>
+              </w:rPr>
+            </w:pPr>
+            <w:r>
+              <w:rPr>
+                <w:rFonts w:hint="eastAsia" w:cstheme="minorBidi"/>
                 <w:kern w:val="2"/>
                 <w:sz w:val="24"/>
                 <w:szCs w:val="24"/>
                 <w:vertAlign w:val="baseline"/>
                 <w:lang w:val="en-US" w:eastAsia="zh-CN" w:bidi="ar-SA"/>
               </w:rPr>
-            </w:pPr>
+              <w:t>24.7</w:t>
+            </w:r>
             <w:r>
               <w:rPr>
                 <w:rFonts w:hint="eastAsia"/>
                 <w:vertAlign w:val="baseline"/>
                 <w:lang w:val="en-US" w:eastAsia="zh-CN"/>
               </w:rPr>
-              <w:t>87.76</w:t>
-            </w:r>
-          </w:p>
-        </w:tc>
-        <w:tc>
-          <w:tcPr>
-            <w:tcW w:w="1269" w:type="dxa"/>
-            <w:vAlign w:val="top"/>
-          </w:tcPr>
-          <w:p>
-            <w:pPr>
-              <w:numPr>
-                <w:ilvl w:val="0"/>
-                <w:numId w:val="0"/>
-              </w:numPr>
-              <w:ind w:left="0" w:leftChars="0" w:firstLine="0" w:firstLineChars="0"/>
-              <w:rPr>
-                <w:rFonts w:hint="default" w:ascii="Times New Roman" w:hAnsi="Times New Roman" w:eastAsia="宋体" w:cstheme="minorBidi"/>
-                <w:kern w:val="2"/>
-                <w:sz w:val="24"/>
-                <w:szCs w:val="24"/>
-                <w:vertAlign w:val="baseline"/>
-                <w:lang w:val="en-US" w:eastAsia="zh-CN" w:bidi="ar-SA"/>
-              </w:rPr>
-            </w:pPr>
-            <w:r>
-              <w:rPr>
-                <w:rFonts w:hint="eastAsia"/>
-                <w:vertAlign w:val="baseline"/>
-                <w:lang w:val="en-US" w:eastAsia="zh-CN"/>
-              </w:rPr>
-              <w:t>87.72</w:t>
-            </w:r>
-          </w:p>
-        </w:tc>
-        <w:tc>
-          <w:tcPr>
-            <w:tcW w:w="1215" w:type="dxa"/>
-          </w:tcPr>
-          <w:p>
-            <w:pPr>
-              <w:numPr>
-                <w:ilvl w:val="0"/>
-                <w:numId w:val="0"/>
-              </w:numPr>
-              <w:rPr>
-                <w:rFonts w:hint="default"/>
-                <w:vertAlign w:val="baseline"/>
-                <w:lang w:val="en-US" w:eastAsia="zh-CN"/>
-              </w:rPr>
-            </w:pPr>
-            <w:r>
-              <w:rPr>
-                <w:rFonts w:hint="eastAsia"/>
-                <w:vertAlign w:val="baseline"/>
-                <w:lang w:val="en-US" w:eastAsia="zh-CN"/>
-              </w:rPr>
-              <w:t>51.19</w:t>
-            </w:r>
-          </w:p>
-        </w:tc>
-        <w:tc>
-          <w:tcPr>
-            <w:tcW w:w="1283" w:type="dxa"/>
-          </w:tcPr>
-          <w:p>
-            <w:pPr>
-              <w:numPr>
-                <w:ilvl w:val="0"/>
-                <w:numId w:val="0"/>
-              </w:numPr>
-              <w:rPr>
-                <w:rFonts w:hint="default"/>
-                <w:vertAlign w:val="baseline"/>
-                <w:lang w:val="en-US" w:eastAsia="zh-CN"/>
-              </w:rPr>
-            </w:pPr>
-            <w:r>
-              <w:rPr>
-                <w:rFonts w:hint="eastAsia"/>
-                <w:vertAlign w:val="baseline"/>
-                <w:lang w:val="en-US" w:eastAsia="zh-CN"/>
-              </w:rPr>
-              <w:t>30.63</w:t>
+              <w:t>↓</w:t>
             </w:r>
           </w:p>
         </w:tc>
@@ -2878,7 +3400,7 @@
         </w:trPr>
         <w:tc>
           <w:tcPr>
-            <w:tcW w:w="1110" w:type="dxa"/>
+            <w:tcW w:w="1149" w:type="pct"/>
           </w:tcPr>
           <w:p>
             <w:pPr>
@@ -2898,13 +3420,13 @@
                 <w:vertAlign w:val="baseline"/>
                 <w:lang w:val="en-US" w:eastAsia="zh-CN"/>
               </w:rPr>
-              <w:t>切换后</w:t>
+              <w:t>比率</w:t>
             </w:r>
           </w:p>
         </w:tc>
         <w:tc>
           <w:tcPr>
-            <w:tcW w:w="993" w:type="dxa"/>
+            <w:tcW w:w="1027" w:type="pct"/>
           </w:tcPr>
           <w:p>
             <w:pPr>
@@ -2924,13 +3446,13 @@
                 <w:vertAlign w:val="baseline"/>
                 <w:lang w:val="en-US" w:eastAsia="zh-CN"/>
               </w:rPr>
-              <w:t>408↑</w:t>
+              <w:t>36.7%↑</w:t>
             </w:r>
           </w:p>
         </w:tc>
         <w:tc>
           <w:tcPr>
-            <w:tcW w:w="1134" w:type="dxa"/>
+            <w:tcW w:w="1565" w:type="pct"/>
           </w:tcPr>
           <w:p>
             <w:pPr>
@@ -2950,13 +3472,13 @@
                 <w:vertAlign w:val="baseline"/>
                 <w:lang w:val="en-US" w:eastAsia="zh-CN"/>
               </w:rPr>
-              <w:t>230↑</w:t>
+              <w:t>76.2%↓</w:t>
             </w:r>
           </w:p>
         </w:tc>
         <w:tc>
           <w:tcPr>
-            <w:tcW w:w="1513" w:type="dxa"/>
+            <w:tcW w:w="1257" w:type="pct"/>
           </w:tcPr>
           <w:p>
             <w:pPr>
@@ -2976,85 +3498,17 @@
                 <w:vertAlign w:val="baseline"/>
                 <w:lang w:val="en-US" w:eastAsia="zh-CN"/>
               </w:rPr>
-              <w:t>69.54↓</w:t>
+              <w:t>53.5</w:t>
             </w:r>
-          </w:p>
-        </w:tc>
-        <w:tc>
-          <w:tcPr>
-            <w:tcW w:w="1269" w:type="dxa"/>
-          </w:tcPr>
-          <w:p>
-            <w:pPr>
-              <w:numPr>
-                <w:ilvl w:val="0"/>
-                <w:numId w:val="0"/>
-              </w:numPr>
-              <w:rPr>
-                <w:rFonts w:hint="default"/>
-                <w:vertAlign w:val="baseline"/>
-                <w:lang w:val="en-US" w:eastAsia="zh-CN"/>
-              </w:rPr>
-            </w:pPr>
+            <w:bookmarkStart w:id="6" w:name="_GoBack"/>
+            <w:bookmarkEnd w:id="6"/>
             <w:r>
               <w:rPr>
                 <w:rFonts w:hint="eastAsia"/>
                 <w:vertAlign w:val="baseline"/>
                 <w:lang w:val="en-US" w:eastAsia="zh-CN"/>
               </w:rPr>
-              <w:t>69.55↓</w:t>
-            </w:r>
-          </w:p>
-        </w:tc>
-        <w:tc>
-          <w:tcPr>
-            <w:tcW w:w="1215" w:type="dxa"/>
-          </w:tcPr>
-          <w:p>
-            <w:pPr>
-              <w:numPr>
-                <w:ilvl w:val="0"/>
-                <w:numId w:val="0"/>
-              </w:numPr>
-              <w:rPr>
-                <w:rFonts w:hint="default"/>
-                <w:vertAlign w:val="baseline"/>
-                <w:lang w:val="en-US" w:eastAsia="zh-CN"/>
-              </w:rPr>
-            </w:pPr>
-            <w:r>
-              <w:rPr>
-                <w:rFonts w:hint="eastAsia"/>
-                <w:vertAlign w:val="baseline"/>
-                <w:lang w:val="en-US" w:eastAsia="zh-CN"/>
-              </w:rPr>
-              <w:t>44.00↓</w:t>
-            </w:r>
-          </w:p>
-        </w:tc>
-        <w:tc>
-          <w:tcPr>
-            <w:tcW w:w="1283" w:type="dxa"/>
-          </w:tcPr>
-          <w:p>
-            <w:pPr>
-              <w:numPr>
-                <w:ilvl w:val="0"/>
-                <w:numId w:val="0"/>
-              </w:numPr>
-              <w:rPr>
-                <w:rFonts w:hint="default"/>
-                <w:vertAlign w:val="baseline"/>
-                <w:lang w:val="en-US" w:eastAsia="zh-CN"/>
-              </w:rPr>
-            </w:pPr>
-            <w:r>
-              <w:rPr>
-                <w:rFonts w:hint="eastAsia"/>
-                <w:vertAlign w:val="baseline"/>
-                <w:lang w:val="en-US" w:eastAsia="zh-CN"/>
-              </w:rPr>
-              <w:t>31.11↑</w:t>
+              <w:t>%↓</w:t>
             </w:r>
           </w:p>
         </w:tc>
@@ -3073,7 +3527,7 @@
       </w:pPr>
     </w:p>
     <w:sectPr>
-      <w:footerReference r:id="rId6" w:type="default"/>
+      <w:footerReference r:id="rId8" w:type="default"/>
       <w:pgSz w:w="11906" w:h="16838"/>
       <w:pgMar w:top="1440" w:right="1800" w:bottom="1440" w:left="1800" w:header="851" w:footer="992" w:gutter="0"/>
       <w:pgNumType w:fmt="decimal" w:start="1"/>
@@ -3082,6 +3536,31 @@
     </w:sectPr>
   </w:body>
 </w:document>
+</file>
+
+<file path=word/endnotes.xml><?xml version="1.0" encoding="utf-8"?>
+<w:endnotes xmlns:wpc="http://schemas.microsoft.com/office/word/2010/wordprocessingCanvas" xmlns:mc="http://schemas.openxmlformats.org/markup-compatibility/2006" xmlns:o="urn:schemas-microsoft-com:office:office" xmlns:r="http://schemas.openxmlformats.org/officeDocument/2006/relationships" xmlns:m="http://schemas.openxmlformats.org/officeDocument/2006/math" xmlns:v="urn:schemas-microsoft-com:vml" xmlns:wp14="http://schemas.microsoft.com/office/word/2010/wordprocessingDrawing" xmlns:wp="http://schemas.openxmlformats.org/drawingml/2006/wordprocessingDrawing" xmlns:w="http://schemas.openxmlformats.org/wordprocessingml/2006/main" xmlns:w14="http://schemas.microsoft.com/office/word/2010/wordml" xmlns:w15="http://schemas.microsoft.com/office/word/2012/wordml" xmlns:w10="urn:schemas-microsoft-com:office:word" xmlns:wpg="http://schemas.microsoft.com/office/word/2010/wordprocessingGroup" xmlns:wpi="http://schemas.microsoft.com/office/word/2010/wordprocessingInk" xmlns:wne="http://schemas.microsoft.com/office/word/2006/wordml" xmlns:wps="http://schemas.microsoft.com/office/word/2010/wordprocessingShape" xmlns:wpsCustomData="http://www.wps.cn/officeDocument/2013/wpsCustomData" mc:Ignorable="w14 w15 wp14">
+  <w:endnote w:type="separator" w:id="0">
+    <w:p>
+      <w:pPr>
+        <w:spacing w:line="240" w:lineRule="auto"/>
+      </w:pPr>
+      <w:r>
+        <w:separator/>
+      </w:r>
+    </w:p>
+  </w:endnote>
+  <w:endnote w:type="continuationSeparator" w:id="1">
+    <w:p>
+      <w:pPr>
+        <w:spacing w:line="240" w:lineRule="auto"/>
+      </w:pPr>
+      <w:r>
+        <w:continuationSeparator/>
+      </w:r>
+    </w:p>
+  </w:endnote>
+</w:endnotes>
 </file>
 
 <file path=word/footer1.xml><?xml version="1.0" encoding="utf-8"?>
@@ -3115,7 +3594,7 @@
       <mc:AlternateContent>
         <mc:Choice Requires="wps">
           <w:drawing>
-            <wp:anchor distT="0" distB="0" distL="114300" distR="114300" simplePos="0" relativeHeight="251658240" behindDoc="0" locked="0" layoutInCell="1" allowOverlap="1">
+            <wp:anchor distT="0" distB="0" distL="114300" distR="114300" simplePos="0" relativeHeight="251659264" behindDoc="0" locked="0" layoutInCell="1" allowOverlap="1">
               <wp:simplePos x="0" y="0"/>
               <wp:positionH relativeFrom="margin">
                 <wp:posOffset>5075555</wp:posOffset>
@@ -3230,7 +3709,7 @@
         </mc:Choice>
         <mc:Fallback>
           <w:pict>
-            <v:shape id="_x0000_s1026" o:spid="_x0000_s1026" o:spt="202" type="#_x0000_t202" style="position:absolute;left:0pt;margin-left:399.65pt;margin-top:0.95pt;height:144pt;width:144pt;mso-position-horizontal-relative:margin;mso-wrap-style:none;z-index:251658240;mso-width-relative:page;mso-height-relative:page;" filled="f" stroked="f" coordsize="21600,21600" o:gfxdata="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">
+            <v:shape id="_x0000_s1026" o:spid="_x0000_s1026" o:spt="202" type="#_x0000_t202" style="position:absolute;left:0pt;margin-left:399.65pt;margin-top:0.95pt;height:144pt;width:144pt;mso-position-horizontal-relative:margin;mso-wrap-style:none;z-index:251659264;mso-width-relative:page;mso-height-relative:page;" filled="f" stroked="f" coordsize="21600,21600" o:gfxdata="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">
               <v:fill on="f" focussize="0,0"/>
               <v:stroke on="f" weight="0.5pt"/>
               <v:imagedata o:title=""/>
@@ -3325,7 +3804,7 @@
       <mc:AlternateContent>
         <mc:Choice Requires="wps">
           <w:drawing>
-            <wp:anchor distT="0" distB="0" distL="114300" distR="114300" simplePos="0" relativeHeight="251659264" behindDoc="0" locked="0" layoutInCell="1" allowOverlap="1">
+            <wp:anchor distT="0" distB="0" distL="114300" distR="114300" simplePos="0" relativeHeight="251660288" behindDoc="0" locked="0" layoutInCell="1" allowOverlap="1">
               <wp:simplePos x="0" y="0"/>
               <wp:positionH relativeFrom="margin">
                 <wp:posOffset>5092065</wp:posOffset>
@@ -3440,7 +3919,7 @@
         </mc:Choice>
         <mc:Fallback>
           <w:pict>
-            <v:shape id="_x0000_s1026" o:spid="_x0000_s1026" o:spt="202" type="#_x0000_t202" style="position:absolute;left:0pt;margin-left:400.95pt;margin-top:0.05pt;height:144pt;width:144pt;mso-position-horizontal-relative:margin;mso-wrap-style:none;z-index:251659264;mso-width-relative:page;mso-height-relative:page;" filled="f" stroked="f" coordsize="21600,21600" o:gfxdata="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">
+            <v:shape id="_x0000_s1026" o:spid="_x0000_s1026" o:spt="202" type="#_x0000_t202" style="position:absolute;left:0pt;margin-left:400.95pt;margin-top:0.05pt;height:144pt;width:144pt;mso-position-horizontal-relative:margin;mso-wrap-style:none;z-index:251660288;mso-width-relative:page;mso-height-relative:page;" filled="f" stroked="f" coordsize="21600,21600" o:gfxdata="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">
               <v:fill on="f" focussize="0,0"/>
               <v:stroke on="f" weight="0.5pt"/>
               <v:imagedata o:title=""/>
@@ -3522,6 +4001,31 @@
 </w:ftr>
 </file>
 
+<file path=word/footnotes.xml><?xml version="1.0" encoding="utf-8"?>
+<w:footnotes xmlns:wpc="http://schemas.microsoft.com/office/word/2010/wordprocessingCanvas" xmlns:mc="http://schemas.openxmlformats.org/markup-compatibility/2006" xmlns:o="urn:schemas-microsoft-com:office:office" xmlns:r="http://schemas.openxmlformats.org/officeDocument/2006/relationships" xmlns:m="http://schemas.openxmlformats.org/officeDocument/2006/math" xmlns:v="urn:schemas-microsoft-com:vml" xmlns:wp14="http://schemas.microsoft.com/office/word/2010/wordprocessingDrawing" xmlns:wp="http://schemas.openxmlformats.org/drawingml/2006/wordprocessingDrawing" xmlns:w="http://schemas.openxmlformats.org/wordprocessingml/2006/main" xmlns:w14="http://schemas.microsoft.com/office/word/2010/wordml" xmlns:w15="http://schemas.microsoft.com/office/word/2012/wordml" xmlns:w10="urn:schemas-microsoft-com:office:word" xmlns:wpg="http://schemas.microsoft.com/office/word/2010/wordprocessingGroup" xmlns:wpi="http://schemas.microsoft.com/office/word/2010/wordprocessingInk" xmlns:wne="http://schemas.microsoft.com/office/word/2006/wordml" xmlns:wps="http://schemas.microsoft.com/office/word/2010/wordprocessingShape" xmlns:wpsCustomData="http://www.wps.cn/officeDocument/2013/wpsCustomData" mc:Ignorable="w14 w15 wp14">
+  <w:footnote w:type="separator" w:id="0">
+    <w:p>
+      <w:pPr>
+        <w:spacing w:line="240" w:lineRule="auto"/>
+      </w:pPr>
+      <w:r>
+        <w:separator/>
+      </w:r>
+    </w:p>
+  </w:footnote>
+  <w:footnote w:type="continuationSeparator" w:id="1">
+    <w:p>
+      <w:pPr>
+        <w:spacing w:line="240" w:lineRule="auto"/>
+      </w:pPr>
+      <w:r>
+        <w:continuationSeparator/>
+      </w:r>
+    </w:p>
+  </w:footnote>
+</w:footnotes>
+</file>
+
 <file path=word/header1.xml><?xml version="1.0" encoding="utf-8"?>
 <w:hdr xmlns:wpc="http://schemas.microsoft.com/office/word/2010/wordprocessingCanvas" xmlns:mc="http://schemas.openxmlformats.org/markup-compatibility/2006" xmlns:o="urn:schemas-microsoft-com:office:office" xmlns:r="http://schemas.openxmlformats.org/officeDocument/2006/relationships" xmlns:m="http://schemas.openxmlformats.org/officeDocument/2006/math" xmlns:v="urn:schemas-microsoft-com:vml" xmlns:wp14="http://schemas.microsoft.com/office/word/2010/wordprocessingDrawing" xmlns:wp="http://schemas.openxmlformats.org/drawingml/2006/wordprocessingDrawing" xmlns:w10="urn:schemas-microsoft-com:office:word" xmlns:w="http://schemas.openxmlformats.org/wordprocessingml/2006/main" xmlns:w14="http://schemas.microsoft.com/office/word/2010/wordml" xmlns:w15="http://schemas.microsoft.com/office/word/2012/wordml" xmlns:wpg="http://schemas.microsoft.com/office/word/2010/wordprocessingGroup" xmlns:wpi="http://schemas.microsoft.com/office/word/2010/wordprocessingInk" xmlns:wne="http://schemas.microsoft.com/office/word/2006/wordml" xmlns:wps="http://schemas.microsoft.com/office/word/2010/wordprocessingShape" xmlns:wpsCustomData="http://www.wps.cn/officeDocument/2013/wpsCustomData" mc:Ignorable="w14 w15 wp14">
   <w:p>
@@ -3541,14 +4045,14 @@
         <w:szCs w:val="21"/>
         <w:lang w:val="en-US" w:eastAsia="zh-CN"/>
       </w:rPr>
-      <w:t>可变车道管理算法测试文档</w:t>
+      <w:t>自适应控制算法测试文档</w:t>
     </w:r>
   </w:p>
 </w:hdr>
 </file>
 
 <file path=word/numbering.xml><?xml version="1.0" encoding="utf-8"?>
-<w:numbering xmlns:wpc="http://schemas.microsoft.com/office/word/2010/wordprocessingCanvas" xmlns:mc="http://schemas.openxmlformats.org/markup-compatibility/2006" xmlns:o="urn:schemas-microsoft-com:office:office" xmlns:r="http://schemas.openxmlformats.org/officeDocument/2006/relationships" xmlns:m="http://schemas.openxmlformats.org/officeDocument/2006/math" xmlns:v="urn:schemas-microsoft-com:vml" xmlns:wp14="http://schemas.microsoft.com/office/word/2010/wordprocessingDrawing" xmlns:wp="http://schemas.openxmlformats.org/drawingml/2006/wordprocessingDrawing" xmlns:w10="urn:schemas-microsoft-com:office:word" xmlns:w="http://schemas.openxmlformats.org/wordprocessingml/2006/main" xmlns:w14="http://schemas.microsoft.com/office/word/2010/wordml" xmlns:wpg="http://schemas.microsoft.com/office/word/2010/wordprocessingGroup" xmlns:wpi="http://schemas.microsoft.com/office/word/2010/wordprocessingInk" xmlns:wne="http://schemas.microsoft.com/office/word/2006/wordml" xmlns:wps="http://schemas.microsoft.com/office/word/2010/wordprocessingShape" mc:Ignorable="w14 wp14">
+<w:numbering xmlns:wpc="http://schemas.microsoft.com/office/word/2010/wordprocessingCanvas" xmlns:mc="http://schemas.openxmlformats.org/markup-compatibility/2006" xmlns:o="urn:schemas-microsoft-com:office:office" xmlns:r="http://schemas.openxmlformats.org/officeDocument/2006/relationships" xmlns:m="http://schemas.openxmlformats.org/officeDocument/2006/math" xmlns:v="urn:schemas-microsoft-com:vml" xmlns:wp14="http://schemas.microsoft.com/office/word/2010/wordprocessingDrawing" xmlns:wp="http://schemas.openxmlformats.org/drawingml/2006/wordprocessingDrawing" xmlns:w10="urn:schemas-microsoft-com:office:word" xmlns:w="http://schemas.openxmlformats.org/wordprocessingml/2006/main" xmlns:w14="http://schemas.microsoft.com/office/word/2010/wordml" xmlns:wpg="http://schemas.microsoft.com/office/word/2010/wordprocessingGroup" xmlns:wpi="http://schemas.microsoft.com/office/word/2010/wordprocessingInk" xmlns:wne="http://schemas.microsoft.com/office/word/2006/wordml" xmlns:wps="http://schemas.microsoft.com/office/word/2010/wordprocessingShape" xmlns:wpsCustomData="http://www.wps.cn/officeDocument/2013/wpsCustomData" mc:Ignorable="w14 wp14">
   <w:abstractNum w:abstractNumId="0">
     <w:nsid w:val="5740D6D0"/>
     <w:multiLevelType w:val="multilevel"/>
@@ -3678,13 +4182,14 @@
 </file>
 
 <file path=word/styles.xml><?xml version="1.0" encoding="utf-8"?>
-<w:styles xmlns:mc="http://schemas.openxmlformats.org/markup-compatibility/2006" xmlns:o="urn:schemas-microsoft-com:office:office" xmlns:r="http://schemas.openxmlformats.org/officeDocument/2006/relationships" xmlns:m="http://schemas.openxmlformats.org/officeDocument/2006/math" xmlns:v="urn:schemas-microsoft-com:vml" xmlns:w="http://schemas.openxmlformats.org/wordprocessingml/2006/main" xmlns:w14="http://schemas.microsoft.com/office/word/2010/wordml" xmlns:w10="urn:schemas-microsoft-com:office:word" xmlns:sl="http://schemas.openxmlformats.org/schemaLibrary/2006/main" mc:Ignorable="w14">
+<w:styles xmlns:mc="http://schemas.openxmlformats.org/markup-compatibility/2006" xmlns:o="urn:schemas-microsoft-com:office:office" xmlns:r="http://schemas.openxmlformats.org/officeDocument/2006/relationships" xmlns:m="http://schemas.openxmlformats.org/officeDocument/2006/math" xmlns:v="urn:schemas-microsoft-com:vml" xmlns:w="http://schemas.openxmlformats.org/wordprocessingml/2006/main" xmlns:w14="http://schemas.microsoft.com/office/word/2010/wordml" xmlns:w10="urn:schemas-microsoft-com:office:word" xmlns:sl="http://schemas.openxmlformats.org/schemaLibrary/2006/main" xmlns:wpsCustomData="http://www.wps.cn/officeDocument/2013/wpsCustomData" mc:Ignorable="w14">
   <w:docDefaults>
     <w:rPrDefault>
       <w:rPr>
         <w:rFonts w:asciiTheme="minorHAnsi" w:hAnsiTheme="minorHAnsi" w:eastAsiaTheme="minorEastAsia" w:cstheme="minorBidi"/>
       </w:rPr>
     </w:rPrDefault>
+    <w:pPrDefault/>
   </w:docDefaults>
   <w:latentStyles w:count="260" w:defQFormat="0" w:defUnhideWhenUsed="1" w:defSemiHidden="1" w:defUIPriority="99" w:defLockedState="0">
     <w:lsdException w:qFormat="1" w:unhideWhenUsed="0" w:uiPriority="0" w:semiHidden="0" w:name="Normal"/>

</xml_diff>